<commit_message>
Output as of 2022-July-25
</commit_message>
<xml_diff>
--- a/output/2022-07-25/nsw-covid-report-2022-07-25.docx
+++ b/output/2022-07-25/nsw-covid-report-2022-07-25.docx
@@ -151,7 +151,7 @@
               <w:jc w:val="left"/>
             </w:pPr>
             <w:r>
-              <w:t xml:space="preserve">3875</w:t>
+              <w:t xml:space="preserve">3876</w:t>
             </w:r>
           </w:p>
         </w:tc>
@@ -372,7 +372,7 @@
           <w:bCs/>
           <w:b/>
         </w:rPr>
-        <w:t xml:space="preserve">Friday 31st December 2021</w:t>
+        <w:t xml:space="preserve">Friday 27th August 2021</w:t>
       </w:r>
       <w:r>
         <w:t xml:space="preserve">.</w:t>
@@ -683,29 +683,29 @@
               <w:jc w:val="left"/>
             </w:pPr>
             <w:r>
-              <w:t xml:space="preserve">Monday 16th May 2022</w:t>
-            </w:r>
-          </w:p>
-        </w:tc>
-        <w:tc>
-          <w:p>
-            <w:pPr>
-              <w:pStyle w:val="Compact"/>
-              <w:jc w:val="left"/>
-            </w:pPr>
-            <w:r>
-              <w:t xml:space="preserve">2428990</w:t>
-            </w:r>
-          </w:p>
-        </w:tc>
-        <w:tc>
-          <w:p>
-            <w:pPr>
-              <w:pStyle w:val="Compact"/>
-              <w:jc w:val="left"/>
-            </w:pPr>
-            <w:r>
-              <w:t xml:space="preserve">10497</w:t>
+              <w:t xml:space="preserve">Tuesday 26th July 2022</w:t>
+            </w:r>
+          </w:p>
+        </w:tc>
+        <w:tc>
+          <w:p>
+            <w:pPr>
+              <w:pStyle w:val="Compact"/>
+              <w:jc w:val="left"/>
+            </w:pPr>
+            <w:r>
+              <w:t xml:space="preserve">3118665</w:t>
+            </w:r>
+          </w:p>
+        </w:tc>
+        <w:tc>
+          <w:p>
+            <w:pPr>
+              <w:pStyle w:val="Compact"/>
+              <w:jc w:val="left"/>
+            </w:pPr>
+            <w:r>
+              <w:t xml:space="preserve">8675</w:t>
             </w:r>
           </w:p>
         </w:tc>
@@ -718,29 +718,29 @@
               <w:jc w:val="left"/>
             </w:pPr>
             <w:r>
-              <w:t xml:space="preserve">Sunday 22nd May 2022</w:t>
-            </w:r>
-          </w:p>
-        </w:tc>
-        <w:tc>
-          <w:p>
-            <w:pPr>
-              <w:pStyle w:val="Compact"/>
-              <w:jc w:val="left"/>
-            </w:pPr>
-            <w:r>
-              <w:t xml:space="preserve">2490190</w:t>
-            </w:r>
-          </w:p>
-        </w:tc>
-        <w:tc>
-          <w:p>
-            <w:pPr>
-              <w:pStyle w:val="Compact"/>
-              <w:jc w:val="left"/>
-            </w:pPr>
-            <w:r>
-              <w:t xml:space="preserve">9988</w:t>
+              <w:t xml:space="preserve">Monday 1st August 2022</w:t>
+            </w:r>
+          </w:p>
+        </w:tc>
+        <w:tc>
+          <w:p>
+            <w:pPr>
+              <w:pStyle w:val="Compact"/>
+              <w:jc w:val="left"/>
+            </w:pPr>
+            <w:r>
+              <w:t xml:space="preserve">3169924</w:t>
+            </w:r>
+          </w:p>
+        </w:tc>
+        <w:tc>
+          <w:p>
+            <w:pPr>
+              <w:pStyle w:val="Compact"/>
+              <w:jc w:val="left"/>
+            </w:pPr>
+            <w:r>
+              <w:t xml:space="preserve">8449</w:t>
             </w:r>
           </w:p>
         </w:tc>
@@ -753,29 +753,29 @@
               <w:jc w:val="left"/>
             </w:pPr>
             <w:r>
-              <w:t xml:space="preserve">Sunday 29th May 2022</w:t>
-            </w:r>
-          </w:p>
-        </w:tc>
-        <w:tc>
-          <w:p>
-            <w:pPr>
-              <w:pStyle w:val="Compact"/>
-              <w:jc w:val="left"/>
-            </w:pPr>
-            <w:r>
-              <w:t xml:space="preserve">2557762</w:t>
-            </w:r>
-          </w:p>
-        </w:tc>
-        <w:tc>
-          <w:p>
-            <w:pPr>
-              <w:pStyle w:val="Compact"/>
-              <w:jc w:val="left"/>
-            </w:pPr>
-            <w:r>
-              <w:t xml:space="preserve">9403</w:t>
+              <w:t xml:space="preserve">Monday 8th August 2022</w:t>
+            </w:r>
+          </w:p>
+        </w:tc>
+        <w:tc>
+          <w:p>
+            <w:pPr>
+              <w:pStyle w:val="Compact"/>
+              <w:jc w:val="left"/>
+            </w:pPr>
+            <w:r>
+              <w:t xml:space="preserve">3228034</w:t>
+            </w:r>
+          </w:p>
+        </w:tc>
+        <w:tc>
+          <w:p>
+            <w:pPr>
+              <w:pStyle w:val="Compact"/>
+              <w:jc w:val="left"/>
+            </w:pPr>
+            <w:r>
+              <w:t xml:space="preserve">8191</w:t>
             </w:r>
           </w:p>
         </w:tc>
@@ -788,29 +788,29 @@
               <w:jc w:val="left"/>
             </w:pPr>
             <w:r>
-              <w:t xml:space="preserve">Tuesday 14th June 2022</w:t>
-            </w:r>
-          </w:p>
-        </w:tc>
-        <w:tc>
-          <w:p>
-            <w:pPr>
-              <w:pStyle w:val="Compact"/>
-              <w:jc w:val="left"/>
-            </w:pPr>
-            <w:r>
-              <w:t xml:space="preserve">2697217</w:t>
-            </w:r>
-          </w:p>
-        </w:tc>
-        <w:tc>
-          <w:p>
-            <w:pPr>
-              <w:pStyle w:val="Compact"/>
-              <w:jc w:val="left"/>
-            </w:pPr>
-            <w:r>
-              <w:t xml:space="preserve">8123</w:t>
+              <w:t xml:space="preserve">Wednesday 24th August 2022</w:t>
+            </w:r>
+          </w:p>
+        </w:tc>
+        <w:tc>
+          <w:p>
+            <w:pPr>
+              <w:pStyle w:val="Compact"/>
+              <w:jc w:val="left"/>
+            </w:pPr>
+            <w:r>
+              <w:t xml:space="preserve">3354204</w:t>
+            </w:r>
+          </w:p>
+        </w:tc>
+        <w:tc>
+          <w:p>
+            <w:pPr>
+              <w:pStyle w:val="Compact"/>
+              <w:jc w:val="left"/>
+            </w:pPr>
+            <w:r>
+              <w:t xml:space="preserve">7620</w:t>
             </w:r>
           </w:p>
         </w:tc>
@@ -837,7 +837,7 @@
           <w:bCs/>
           <w:b/>
         </w:rPr>
-        <w:t xml:space="preserve">3411567</w:t>
+        <w:t xml:space="preserve">4824770</w:t>
       </w:r>
       <w:r>
         <w:t xml:space="preserve">.</w:t>
@@ -858,7 +858,7 @@
           <w:bCs/>
           <w:b/>
         </w:rPr>
-        <w:t xml:space="preserve">Tuesday 25th January 2022</w:t>
+        <w:t xml:space="preserve">Tuesday 17th August 2021</w:t>
       </w:r>
       <w:r>
         <w:t xml:space="preserve">. This is a smoothed-out version of reality.</w:t>

</xml_diff>